<commit_message>
Place Rush order add options for products with rush order
</commit_message>
<xml_diff>
--- a/Requirement Analysis/Use case specifications/Use case specification - Place Order.docx
+++ b/Requirement Analysis/Use case specifications/Use case specification - Place Order.docx
@@ -965,7 +965,13 @@
               <w:rPr>
                 <w:rFonts w:ascii="Arial" w:hAnsi="Arial" w:cs="Arial"/>
               </w:rPr>
-              <w:t>If the balance is not enough</w:t>
+              <w:t xml:space="preserve">If the </w:t>
+            </w:r>
+            <w:r>
+              <w:rPr>
+                <w:rFonts w:ascii="Arial" w:hAnsi="Arial" w:cs="Arial"/>
+              </w:rPr>
+              <w:t>mandatory field is left blank</w:t>
             </w:r>
           </w:p>
         </w:tc>

</xml_diff>